<commit_message>
Updates to Gun Deaths capstone
</commit_message>
<xml_diff>
--- a/GunDeaths/Capstone Outline.docx
+++ b/GunDeaths/Capstone Outline.docx
@@ -15,22 +15,48 @@
     </w:p>
     <w:p>
       <w:r>
-        <w:t>Desire to focus on Murder/Suicide deaths of children, spouses, friends, co-workers, others prior to subject taking their own life.</w:t>
-      </w:r>
-      <w:r>
-        <w:t xml:space="preserve"> Also interested in accidental deaths of children by firearm and children as victims of homicide by firearm. Investigate suicide by firearm data as well.</w:t>
+        <w:t xml:space="preserve">Initially sought </w:t>
+      </w:r>
+      <w:r>
+        <w:t>to focus on Murder/Suicide deaths of children, spouses, friends, co-workers, others prior to subject taking their own life.</w:t>
+      </w:r>
+      <w:r>
+        <w:t xml:space="preserve"> Still attempting to address this but data useful for statistical analysis is limited.</w:t>
       </w:r>
     </w:p>
     <w:p/>
     <w:p>
       <w:r>
+        <w:t>Shifting focus to suicide by firearm, where legislation might prove beneficial from a public health perspective (addresses CDC limitations on data use)</w:t>
+      </w:r>
+      <w:proofErr w:type="gramStart"/>
+      <w:r>
+        <w:t xml:space="preserve">. </w:t>
+      </w:r>
+      <w:proofErr w:type="gramEnd"/>
+      <w:r>
+        <w:t xml:space="preserve">Also investigating </w:t>
+      </w:r>
+      <w:r>
+        <w:t>accidental deaths of children by firearm</w:t>
+      </w:r>
+      <w:r>
+        <w:t>.</w:t>
+      </w:r>
+    </w:p>
+    <w:p/>
+    <w:p>
+      <w:r>
         <w:t xml:space="preserve">Investigate </w:t>
       </w:r>
       <w:r>
         <w:t xml:space="preserve">impact of geography, politics &amp; gun laws, economic conditions, health conditions, other factors on prevalence of </w:t>
       </w:r>
       <w:r>
-        <w:t>shooting deaths</w:t>
+        <w:t>deaths</w:t>
+      </w:r>
+      <w:r>
+        <w:t xml:space="preserve"> connected to firearms</w:t>
       </w:r>
       <w:r>
         <w:t>.</w:t>
@@ -39,7 +65,7 @@
     <w:p/>
     <w:p>
       <w:r>
-        <w:t xml:space="preserve">GOALS </w:t>
+        <w:t>Questions to Answer</w:t>
       </w:r>
     </w:p>
     <w:p>
@@ -47,11 +73,11 @@
         <w:pStyle w:val="ListParagraph"/>
         <w:numPr>
           <w:ilvl w:val="0"/>
-          <w:numId w:val="2"/>
-        </w:numPr>
-      </w:pPr>
-      <w:r>
-        <w:t>Highlight prevalence of Murder/Suicide scenario and impact on families</w:t>
+          <w:numId w:val="3"/>
+        </w:numPr>
+      </w:pPr>
+      <w:r>
+        <w:t>Are mortality rates influenced by gun ownership rates?</w:t>
       </w:r>
     </w:p>
     <w:p>
@@ -59,20 +85,11 @@
         <w:pStyle w:val="ListParagraph"/>
         <w:numPr>
           <w:ilvl w:val="0"/>
-          <w:numId w:val="2"/>
-        </w:numPr>
-      </w:pPr>
-      <w:r>
-        <w:t xml:space="preserve">Publicize connection </w:t>
-      </w:r>
-      <w:r>
-        <w:t>of</w:t>
-      </w:r>
-      <w:r>
-        <w:t xml:space="preserve"> gun laws/gun ownership </w:t>
-      </w:r>
-      <w:r>
-        <w:t>to accidental death of children by firearm</w:t>
+          <w:numId w:val="3"/>
+        </w:numPr>
+      </w:pPr>
+      <w:r>
+        <w:t>Are mortality rates influenced by geographical region?</w:t>
       </w:r>
     </w:p>
     <w:p>
@@ -80,20 +97,44 @@
         <w:pStyle w:val="ListParagraph"/>
         <w:numPr>
           <w:ilvl w:val="0"/>
-          <w:numId w:val="2"/>
-        </w:numPr>
-      </w:pPr>
-      <w:r>
-        <w:t>Investigate</w:t>
-      </w:r>
-      <w:r>
-        <w:t xml:space="preserve"> gun laws/gun ownership </w:t>
-      </w:r>
-      <w:r>
-        <w:t xml:space="preserve">relation to homicide </w:t>
-      </w:r>
-      <w:r>
-        <w:t>death of children by firearm</w:t>
+          <w:numId w:val="3"/>
+        </w:numPr>
+      </w:pPr>
+      <w:r>
+        <w:t>Does the strength of gun control laws influence homicide, suicide, accidental firearm fatality rates?</w:t>
+      </w:r>
+    </w:p>
+    <w:p>
+      <w:pPr>
+        <w:pStyle w:val="ListParagraph"/>
+        <w:numPr>
+          <w:ilvl w:val="1"/>
+          <w:numId w:val="3"/>
+        </w:numPr>
+      </w:pPr>
+      <w:r>
+        <w:t>Gun death data from CDC and GVA</w:t>
+      </w:r>
+    </w:p>
+    <w:p>
+      <w:pPr>
+        <w:pStyle w:val="ListParagraph"/>
+        <w:numPr>
+          <w:ilvl w:val="1"/>
+          <w:numId w:val="3"/>
+        </w:numPr>
+      </w:pPr>
+      <w:r>
+        <w:t xml:space="preserve">Gun law </w:t>
+      </w:r>
+      <w:r>
+        <w:t xml:space="preserve">grades, rankings </w:t>
+      </w:r>
+      <w:r>
+        <w:t xml:space="preserve">from Giffords Law Center, </w:t>
+      </w:r>
+      <w:r>
+        <w:t>Boston University School of Public Health and Guns and “Ammo Best States for Gun Owners” rankings</w:t>
       </w:r>
     </w:p>
     <w:p>
@@ -101,124 +142,333 @@
         <w:pStyle w:val="ListParagraph"/>
         <w:numPr>
           <w:ilvl w:val="0"/>
-          <w:numId w:val="2"/>
-        </w:numPr>
-      </w:pPr>
-      <w:r>
-        <w:t xml:space="preserve">Identify potential </w:t>
+          <w:numId w:val="3"/>
+        </w:numPr>
+      </w:pPr>
+      <w:r>
+        <w:t>Do specific categories of gun control laws influence specific categories of mortality</w:t>
+      </w:r>
+      <w:r>
+        <w:t>?</w:t>
+      </w:r>
+    </w:p>
+    <w:p>
+      <w:pPr>
+        <w:pStyle w:val="ListParagraph"/>
+        <w:numPr>
+          <w:ilvl w:val="1"/>
+          <w:numId w:val="3"/>
+        </w:numPr>
+      </w:pPr>
+      <w:r>
+        <w:t>Waiting periods and background checks</w:t>
+      </w:r>
+    </w:p>
+    <w:p>
+      <w:pPr>
+        <w:pStyle w:val="ListParagraph"/>
+        <w:numPr>
+          <w:ilvl w:val="1"/>
+          <w:numId w:val="3"/>
+        </w:numPr>
+      </w:pPr>
+      <w:r>
+        <w:t>Gun safety and storage requirements</w:t>
+      </w:r>
+    </w:p>
+    <w:p>
+      <w:pPr>
+        <w:pStyle w:val="ListParagraph"/>
+        <w:numPr>
+          <w:ilvl w:val="1"/>
+          <w:numId w:val="3"/>
+        </w:numPr>
+      </w:pPr>
+      <w:r>
+        <w:t>Buyer</w:t>
+      </w:r>
+      <w:r>
+        <w:t xml:space="preserve"> restrictions</w:t>
+      </w:r>
+    </w:p>
+    <w:p>
+      <w:pPr>
+        <w:pStyle w:val="ListParagraph"/>
+        <w:numPr>
+          <w:ilvl w:val="1"/>
+          <w:numId w:val="3"/>
+        </w:numPr>
+      </w:pPr>
+      <w:r>
+        <w:t xml:space="preserve">Restrictions on specific weapons/ammunition </w:t>
+      </w:r>
+    </w:p>
+    <w:p>
+      <w:pPr>
+        <w:pStyle w:val="ListParagraph"/>
+        <w:numPr>
+          <w:ilvl w:val="1"/>
+          <w:numId w:val="3"/>
+        </w:numPr>
+      </w:pPr>
+      <w:r>
+        <w:t>Domestic violence restrictions</w:t>
+      </w:r>
+    </w:p>
+    <w:p>
+      <w:pPr>
+        <w:pStyle w:val="ListParagraph"/>
+        <w:numPr>
+          <w:ilvl w:val="1"/>
+          <w:numId w:val="3"/>
+        </w:numPr>
+      </w:pPr>
+      <w:r>
+        <w:t>High-risk restrictions</w:t>
+      </w:r>
+    </w:p>
+    <w:p>
+      <w:pPr>
+        <w:pStyle w:val="ListParagraph"/>
+        <w:numPr>
+          <w:ilvl w:val="1"/>
+          <w:numId w:val="3"/>
+        </w:numPr>
+      </w:pPr>
+      <w:r>
+        <w:t>Concealed carry permitting</w:t>
+      </w:r>
+    </w:p>
+    <w:p>
+      <w:pPr>
+        <w:pStyle w:val="ListParagraph"/>
+        <w:numPr>
+          <w:ilvl w:val="0"/>
+          <w:numId w:val="3"/>
+        </w:numPr>
+      </w:pPr>
+      <w:r>
+        <w:t>Are mortality rates influenced by other population factors?</w:t>
+      </w:r>
+    </w:p>
+    <w:p>
+      <w:pPr>
+        <w:pStyle w:val="ListParagraph"/>
+        <w:numPr>
+          <w:ilvl w:val="1"/>
+          <w:numId w:val="3"/>
+        </w:numPr>
+      </w:pPr>
+      <w:r>
+        <w:t>Age distribution</w:t>
+      </w:r>
+    </w:p>
+    <w:p>
+      <w:pPr>
+        <w:pStyle w:val="ListParagraph"/>
+        <w:numPr>
+          <w:ilvl w:val="1"/>
+          <w:numId w:val="3"/>
+        </w:numPr>
+      </w:pPr>
+      <w:r>
+        <w:t>Population density</w:t>
+      </w:r>
+    </w:p>
+    <w:p>
+      <w:pPr>
+        <w:pStyle w:val="ListParagraph"/>
+        <w:numPr>
+          <w:ilvl w:val="1"/>
+          <w:numId w:val="3"/>
+        </w:numPr>
+      </w:pPr>
+      <w:r>
+        <w:t>Household Characteristics: marriage rates, divorce rates, single-parent homes</w:t>
+      </w:r>
+      <w:r>
+        <w:t>, single householders</w:t>
+      </w:r>
+    </w:p>
+    <w:p>
+      <w:pPr>
+        <w:pStyle w:val="ListParagraph"/>
+        <w:numPr>
+          <w:ilvl w:val="1"/>
+          <w:numId w:val="3"/>
+        </w:numPr>
+      </w:pPr>
+      <w:r>
+        <w:t>Education levels</w:t>
+      </w:r>
+    </w:p>
+    <w:p>
+      <w:pPr>
+        <w:pStyle w:val="ListParagraph"/>
+        <w:numPr>
+          <w:ilvl w:val="1"/>
+          <w:numId w:val="3"/>
+        </w:numPr>
+      </w:pPr>
+      <w:r>
+        <w:t>Veteran population</w:t>
+      </w:r>
+    </w:p>
+    <w:p>
+      <w:pPr>
+        <w:pStyle w:val="ListParagraph"/>
+        <w:numPr>
+          <w:ilvl w:val="0"/>
+          <w:numId w:val="3"/>
+        </w:numPr>
+      </w:pPr>
+      <w:r>
+        <w:t>Are mortality rates influenced by economic factors?</w:t>
+      </w:r>
+    </w:p>
+    <w:p>
+      <w:pPr>
+        <w:pStyle w:val="ListParagraph"/>
+        <w:numPr>
+          <w:ilvl w:val="1"/>
+          <w:numId w:val="3"/>
+        </w:numPr>
+      </w:pPr>
+      <w:r>
+        <w:t>Income level</w:t>
+      </w:r>
+    </w:p>
+    <w:p>
+      <w:pPr>
+        <w:pStyle w:val="ListParagraph"/>
+        <w:numPr>
+          <w:ilvl w:val="1"/>
+          <w:numId w:val="3"/>
+        </w:numPr>
+      </w:pPr>
+      <w:r>
+        <w:t>Labor participation rates, male &amp; female</w:t>
+      </w:r>
+    </w:p>
+    <w:p>
+      <w:pPr>
+        <w:pStyle w:val="ListParagraph"/>
+        <w:numPr>
+          <w:ilvl w:val="1"/>
+          <w:numId w:val="3"/>
+        </w:numPr>
+      </w:pPr>
+      <w:r>
+        <w:t>Job growth rates</w:t>
+      </w:r>
+    </w:p>
+    <w:p>
+      <w:pPr>
+        <w:pStyle w:val="ListParagraph"/>
+        <w:numPr>
+          <w:ilvl w:val="1"/>
+          <w:numId w:val="3"/>
+        </w:numPr>
+      </w:pPr>
+      <w:r>
+        <w:t>Employment by economic sector</w:t>
       </w:r>
     </w:p>
     <w:p/>
     <w:p>
-      <w:r>
-        <w:t>Data Sources</w:t>
-      </w:r>
-    </w:p>
-    <w:p>
-      <w:pPr>
-        <w:pStyle w:val="ListParagraph"/>
-        <w:numPr>
-          <w:ilvl w:val="0"/>
-          <w:numId w:val="1"/>
-        </w:numPr>
-      </w:pPr>
-      <w:r>
-        <w:t>GVA Website – geo-coded details on shootings since 2014</w:t>
-      </w:r>
-    </w:p>
-    <w:p>
-      <w:pPr>
-        <w:pStyle w:val="ListParagraph"/>
-        <w:numPr>
-          <w:ilvl w:val="0"/>
-          <w:numId w:val="1"/>
-        </w:numPr>
-      </w:pPr>
-      <w:r>
-        <w:t>CDC Fatalities Data – Firearm Deaths (Homicide, Suicide) since 1999</w:t>
-      </w:r>
-    </w:p>
-    <w:p>
-      <w:pPr>
-        <w:pStyle w:val="ListParagraph"/>
-        <w:numPr>
-          <w:ilvl w:val="0"/>
-          <w:numId w:val="1"/>
-        </w:numPr>
-      </w:pPr>
-      <w:r>
-        <w:t>Census Data - to tie to geo-coded shooting data</w:t>
-      </w:r>
       <w:bookmarkStart w:id="0" w:name="_GoBack"/>
       <w:bookmarkEnd w:id="0"/>
-    </w:p>
-    <w:p>
-      <w:pPr>
-        <w:pStyle w:val="ListParagraph"/>
-        <w:numPr>
-          <w:ilvl w:val="0"/>
-          <w:numId w:val="1"/>
-        </w:numPr>
-      </w:pPr>
-      <w:r>
-        <w:t xml:space="preserve">Other Ideas – </w:t>
-      </w:r>
-      <w:r>
-        <w:t>Economic</w:t>
-      </w:r>
-      <w:r>
-        <w:t xml:space="preserve"> Data, Health Data</w:t>
-      </w:r>
-      <w:r>
-        <w:t>, Gun Laws</w:t>
-      </w:r>
-      <w:r>
-        <w:t>, Voting Data</w:t>
-      </w:r>
-    </w:p>
-    <w:p/>
-    <w:p>
-      <w:r>
-        <w:t>Initial Analysis</w:t>
-      </w:r>
-    </w:p>
-    <w:p>
-      <w:pPr>
-        <w:pStyle w:val="ListParagraph"/>
-        <w:numPr>
-          <w:ilvl w:val="0"/>
-          <w:numId w:val="1"/>
-        </w:numPr>
-      </w:pPr>
-      <w:r>
-        <w:t>Investigate overall data distribution by state</w:t>
-      </w:r>
-      <w:r>
-        <w:t>/region</w:t>
-      </w:r>
-    </w:p>
-    <w:p>
-      <w:pPr>
-        <w:pStyle w:val="ListParagraph"/>
-        <w:numPr>
-          <w:ilvl w:val="1"/>
-          <w:numId w:val="1"/>
-        </w:numPr>
-      </w:pPr>
-      <w:r>
-        <w:t>Geographic, Political distribution</w:t>
-      </w:r>
-    </w:p>
-    <w:p>
-      <w:pPr>
-        <w:pStyle w:val="ListParagraph"/>
-        <w:numPr>
-          <w:ilvl w:val="1"/>
-          <w:numId w:val="1"/>
-        </w:numPr>
-      </w:pPr>
-    </w:p>
-    <w:p/>
+      <w:r>
+        <w:t xml:space="preserve">CDC Detailed Mortality Data: </w:t>
+      </w:r>
+      <w:hyperlink r:id="rId5" w:history="1">
+        <w:r>
+          <w:rPr>
+            <w:rStyle w:val="Hyperlink"/>
+          </w:rPr>
+          <w:t>https://wonder.cdc.gov/</w:t>
+        </w:r>
+      </w:hyperlink>
+    </w:p>
+    <w:p>
+      <w:r>
+        <w:t xml:space="preserve">Gun Violence Archive (GVA): </w:t>
+      </w:r>
+      <w:hyperlink r:id="rId6" w:history="1">
+        <w:r>
+          <w:rPr>
+            <w:rStyle w:val="Hyperlink"/>
+          </w:rPr>
+          <w:t>http://www.gunviolencearchive.org/</w:t>
+        </w:r>
+      </w:hyperlink>
+    </w:p>
+    <w:p>
+      <w:r>
+        <w:t xml:space="preserve">Boston University School of Public Health: </w:t>
+      </w:r>
+      <w:hyperlink r:id="rId7" w:history="1">
+        <w:r>
+          <w:rPr>
+            <w:rStyle w:val="Hyperlink"/>
+          </w:rPr>
+          <w:t>https://www.statefirearmlaws.org/table.html</w:t>
+        </w:r>
+      </w:hyperlink>
+    </w:p>
+    <w:p>
+      <w:r>
+        <w:t xml:space="preserve">Giffords Law Center: </w:t>
+      </w:r>
+      <w:hyperlink r:id="rId8" w:history="1">
+        <w:r>
+          <w:rPr>
+            <w:rStyle w:val="Hyperlink"/>
+          </w:rPr>
+          <w:t>http://gunlawscorecard.org/</w:t>
+        </w:r>
+      </w:hyperlink>
+    </w:p>
+    <w:p>
+      <w:r>
+        <w:lastRenderedPageBreak/>
+        <w:t xml:space="preserve">Guns &amp; Ammo 2015 Rankings: </w:t>
+      </w:r>
+      <w:hyperlink r:id="rId9" w:history="1">
+        <w:r>
+          <w:rPr>
+            <w:rStyle w:val="Hyperlink"/>
+          </w:rPr>
+          <w:t>http://www.gunsandammo.com/network-topics/culture-politics-network/best-states-for-gun-owners-2015/</w:t>
+        </w:r>
+      </w:hyperlink>
+    </w:p>
+    <w:p>
+      <w:r>
+        <w:t xml:space="preserve">Guns &amp; Ammo 2017 Rankings: </w:t>
+      </w:r>
+      <w:hyperlink r:id="rId10" w:history="1">
+        <w:r>
+          <w:rPr>
+            <w:rStyle w:val="Hyperlink"/>
+          </w:rPr>
+          <w:t>http://www.gunsandammo.com/second-amendment/best-states-for-gun-owners-2017/</w:t>
+        </w:r>
+      </w:hyperlink>
+    </w:p>
+    <w:p>
+      <w:r>
+        <w:t xml:space="preserve">Census Data: </w:t>
+      </w:r>
+      <w:hyperlink r:id="rId11" w:history="1">
+        <w:r>
+          <w:rPr>
+            <w:rStyle w:val="Hyperlink"/>
+          </w:rPr>
+          <w:t>https://www.census.gov/acs/www/data/data-tables-and-tools/data-profiles/2016/</w:t>
+        </w:r>
+      </w:hyperlink>
+    </w:p>
     <w:sectPr>
       <w:pgSz w:w="12240" w:h="15840"/>
       <w:pgMar w:top="1440" w:right="1440" w:bottom="1440" w:left="1440" w:header="720" w:footer="720" w:gutter="0"/>
@@ -432,11 +682,103 @@
       </w:pPr>
     </w:lvl>
   </w:abstractNum>
+  <w:abstractNum w:abstractNumId="2" w15:restartNumberingAfterBreak="0">
+    <w:nsid w:val="55544F8E"/>
+    <w:multiLevelType w:val="hybridMultilevel"/>
+    <w:tmpl w:val="A686E6FE"/>
+    <w:lvl w:ilvl="0" w:tplc="0409000F">
+      <w:start w:val="1"/>
+      <w:numFmt w:val="decimal"/>
+      <w:lvlText w:val="%1."/>
+      <w:lvlJc w:val="left"/>
+      <w:pPr>
+        <w:ind w:left="720" w:hanging="360"/>
+      </w:pPr>
+      <w:rPr>
+        <w:rFonts w:hint="default"/>
+      </w:rPr>
+    </w:lvl>
+    <w:lvl w:ilvl="1" w:tplc="04090019">
+      <w:start w:val="1"/>
+      <w:numFmt w:val="lowerLetter"/>
+      <w:lvlText w:val="%2."/>
+      <w:lvlJc w:val="left"/>
+      <w:pPr>
+        <w:ind w:left="1440" w:hanging="360"/>
+      </w:pPr>
+    </w:lvl>
+    <w:lvl w:ilvl="2" w:tplc="0409001B" w:tentative="1">
+      <w:start w:val="1"/>
+      <w:numFmt w:val="lowerRoman"/>
+      <w:lvlText w:val="%3."/>
+      <w:lvlJc w:val="right"/>
+      <w:pPr>
+        <w:ind w:left="2160" w:hanging="180"/>
+      </w:pPr>
+    </w:lvl>
+    <w:lvl w:ilvl="3" w:tplc="0409000F" w:tentative="1">
+      <w:start w:val="1"/>
+      <w:numFmt w:val="decimal"/>
+      <w:lvlText w:val="%4."/>
+      <w:lvlJc w:val="left"/>
+      <w:pPr>
+        <w:ind w:left="2880" w:hanging="360"/>
+      </w:pPr>
+    </w:lvl>
+    <w:lvl w:ilvl="4" w:tplc="04090019" w:tentative="1">
+      <w:start w:val="1"/>
+      <w:numFmt w:val="lowerLetter"/>
+      <w:lvlText w:val="%5."/>
+      <w:lvlJc w:val="left"/>
+      <w:pPr>
+        <w:ind w:left="3600" w:hanging="360"/>
+      </w:pPr>
+    </w:lvl>
+    <w:lvl w:ilvl="5" w:tplc="0409001B" w:tentative="1">
+      <w:start w:val="1"/>
+      <w:numFmt w:val="lowerRoman"/>
+      <w:lvlText w:val="%6."/>
+      <w:lvlJc w:val="right"/>
+      <w:pPr>
+        <w:ind w:left="4320" w:hanging="180"/>
+      </w:pPr>
+    </w:lvl>
+    <w:lvl w:ilvl="6" w:tplc="0409000F" w:tentative="1">
+      <w:start w:val="1"/>
+      <w:numFmt w:val="decimal"/>
+      <w:lvlText w:val="%7."/>
+      <w:lvlJc w:val="left"/>
+      <w:pPr>
+        <w:ind w:left="5040" w:hanging="360"/>
+      </w:pPr>
+    </w:lvl>
+    <w:lvl w:ilvl="7" w:tplc="04090019" w:tentative="1">
+      <w:start w:val="1"/>
+      <w:numFmt w:val="lowerLetter"/>
+      <w:lvlText w:val="%8."/>
+      <w:lvlJc w:val="left"/>
+      <w:pPr>
+        <w:ind w:left="5760" w:hanging="360"/>
+      </w:pPr>
+    </w:lvl>
+    <w:lvl w:ilvl="8" w:tplc="0409001B" w:tentative="1">
+      <w:start w:val="1"/>
+      <w:numFmt w:val="lowerRoman"/>
+      <w:lvlText w:val="%9."/>
+      <w:lvlJc w:val="right"/>
+      <w:pPr>
+        <w:ind w:left="6480" w:hanging="180"/>
+      </w:pPr>
+    </w:lvl>
+  </w:abstractNum>
   <w:num w:numId="1">
     <w:abstractNumId w:val="0"/>
   </w:num>
   <w:num w:numId="2">
     <w:abstractNumId w:val="1"/>
+  </w:num>
+  <w:num w:numId="3">
+    <w:abstractNumId w:val="2"/>
   </w:num>
 </w:numbering>
 </file>
@@ -873,6 +1215,29 @@
       <w:contextualSpacing/>
     </w:pPr>
   </w:style>
+  <w:style w:type="character" w:styleId="Hyperlink">
+    <w:name w:val="Hyperlink"/>
+    <w:basedOn w:val="DefaultParagraphFont"/>
+    <w:uiPriority w:val="99"/>
+    <w:unhideWhenUsed/>
+    <w:rsid w:val="00EB0DCF"/>
+    <w:rPr>
+      <w:color w:val="0563C1" w:themeColor="hyperlink"/>
+      <w:u w:val="single"/>
+    </w:rPr>
+  </w:style>
+  <w:style w:type="character" w:styleId="UnresolvedMention">
+    <w:name w:val="Unresolved Mention"/>
+    <w:basedOn w:val="DefaultParagraphFont"/>
+    <w:uiPriority w:val="99"/>
+    <w:semiHidden/>
+    <w:unhideWhenUsed/>
+    <w:rsid w:val="00EB0DCF"/>
+    <w:rPr>
+      <w:color w:val="808080"/>
+      <w:shd w:val="clear" w:color="auto" w:fill="E6E6E6"/>
+    </w:rPr>
+  </w:style>
 </w:styles>
 </file>
 

</xml_diff>